<commit_message>
Mise à jour de la copie
</commit_message>
<xml_diff>
--- a/eval_studi_UIUX.docx
+++ b/eval_studi_UIUX.docx
@@ -128,7 +128,6 @@
                               </w:rPr>
                               <w:tab/>
                             </w:r>
-                            <w:proofErr w:type="gramStart"/>
                             <w:r>
                               <w:rPr>
                                 <w:rFonts w:ascii="Arial" w:eastAsia="Arial" w:hAnsi="Arial" w:cs="Arial"/>
@@ -140,11 +139,7 @@
                               <w:t xml:space="preserve">  </w:t>
                             </w:r>
                             <w:r>
-                              <w:t>Modèle</w:t>
-                            </w:r>
-                            <w:proofErr w:type="gramEnd"/>
-                            <w:r>
-                              <w:t xml:space="preserve"> de copie</w:t>
+                              <w:t>Modèle de copie</w:t>
                             </w:r>
                             <w:r>
                               <w:t xml:space="preserve"> :  </w:t>
@@ -678,23 +673,7 @@
           <w:sz w:val="21"/>
           <w:szCs w:val="21"/>
         </w:rPr>
-        <w:t xml:space="preserve">Lien </w:t>
-      </w:r>
-      <w:proofErr w:type="spellStart"/>
-      <w:r>
-        <w:rPr>
-          <w:sz w:val="21"/>
-          <w:szCs w:val="21"/>
-        </w:rPr>
-        <w:t>Github</w:t>
-      </w:r>
-      <w:proofErr w:type="spellEnd"/>
-      <w:r>
-        <w:rPr>
-          <w:sz w:val="21"/>
-          <w:szCs w:val="21"/>
-        </w:rPr>
-        <w:t xml:space="preserve"> du projet : </w:t>
+        <w:t xml:space="preserve">Lien Github du projet : </w:t>
       </w:r>
       <w:hyperlink r:id="rId8" w:history="1">
         <w:r>
@@ -1174,24 +1153,14 @@
         </w:rPr>
       </w:pPr>
       <w:hyperlink r:id="rId9" w:history="1">
-        <w:proofErr w:type="spellStart"/>
         <w:r>
           <w:rPr>
             <w:rStyle w:val="Lienhypertexte"/>
             <w:sz w:val="21"/>
             <w:szCs w:val="21"/>
           </w:rPr>
-          <w:t>L</w:t>
+          <w:t>Lucidchart</w:t>
         </w:r>
-        <w:r>
-          <w:rPr>
-            <w:rStyle w:val="Lienhypertexte"/>
-            <w:sz w:val="21"/>
-            <w:szCs w:val="21"/>
-          </w:rPr>
-          <w:t>ucidchart</w:t>
-        </w:r>
-        <w:proofErr w:type="spellEnd"/>
       </w:hyperlink>
       <w:r>
         <w:rPr>
@@ -1244,7 +1213,6 @@
         </w:rPr>
       </w:pPr>
       <w:hyperlink r:id="rId11" w:history="1">
-        <w:proofErr w:type="spellStart"/>
         <w:r>
           <w:rPr>
             <w:rStyle w:val="Lienhypertexte"/>
@@ -1253,7 +1221,6 @@
           </w:rPr>
           <w:t>Figma</w:t>
         </w:r>
-        <w:proofErr w:type="spellEnd"/>
       </w:hyperlink>
       <w:r>
         <w:rPr>
@@ -1285,6 +1252,66 @@
           <w:sz w:val="21"/>
           <w:szCs w:val="21"/>
         </w:rPr>
+        <w:t>Le site de l’</w:t>
+      </w:r>
+      <w:hyperlink r:id="rId12" w:history="1">
+        <w:r>
+          <w:rPr>
+            <w:rStyle w:val="Lienhypertexte"/>
+            <w:sz w:val="21"/>
+            <w:szCs w:val="21"/>
+          </w:rPr>
+          <w:t>URSSAF</w:t>
+        </w:r>
+      </w:hyperlink>
+      <w:r>
+        <w:rPr>
+          <w:color w:val="000000"/>
+          <w:sz w:val="21"/>
+          <w:szCs w:val="21"/>
+        </w:rPr>
+        <w:t xml:space="preserve"> et </w:t>
+      </w:r>
+      <w:hyperlink r:id="rId13" w:history="1">
+        <w:r>
+          <w:rPr>
+            <w:rStyle w:val="Lienhypertexte"/>
+            <w:sz w:val="21"/>
+            <w:szCs w:val="21"/>
+          </w:rPr>
+          <w:t>flaticon</w:t>
+        </w:r>
+      </w:hyperlink>
+      <w:r>
+        <w:rPr>
+          <w:color w:val="000000"/>
+          <w:sz w:val="21"/>
+          <w:szCs w:val="21"/>
+        </w:rPr>
+        <w:t xml:space="preserve"> pour les illustrations</w:t>
+      </w:r>
+    </w:p>
+    <w:p>
+      <w:pPr>
+        <w:pBdr>
+          <w:top w:val="single" w:sz="4" w:space="1" w:color="auto"/>
+          <w:left w:val="single" w:sz="4" w:space="1" w:color="auto"/>
+          <w:bottom w:val="single" w:sz="4" w:space="1" w:color="auto"/>
+          <w:right w:val="single" w:sz="4" w:space="1" w:color="auto"/>
+          <w:between w:val="nil"/>
+        </w:pBdr>
+        <w:rPr>
+          <w:color w:val="000000"/>
+          <w:sz w:val="21"/>
+          <w:szCs w:val="21"/>
+        </w:rPr>
+      </w:pPr>
+      <w:r>
+        <w:rPr>
+          <w:color w:val="000000"/>
+          <w:sz w:val="21"/>
+          <w:szCs w:val="21"/>
+        </w:rPr>
         <w:t>Word pour la présentation</w:t>
       </w:r>
     </w:p>
@@ -1370,7 +1397,15 @@
           <w:sz w:val="21"/>
           <w:szCs w:val="21"/>
         </w:rPr>
-        <w:t>N/A</w:t>
+        <w:t>L’application manquant de vie et d’illustrations, j’ai décidé d’utiliser certaines images</w:t>
+      </w:r>
+      <w:r>
+        <w:rPr>
+          <w:color w:val="000000"/>
+          <w:sz w:val="21"/>
+          <w:szCs w:val="21"/>
+        </w:rPr>
+        <w:t xml:space="preserve"> du site de l’URSSAF qu’ils utilisent déjà pour représenter les différentes actions disponibles sur l’application. Cependant, elles ne collent pas toujours très bien au reste de la charte graphique. Il est donc possible de les modifier si besoin.</w:t>
       </w:r>
     </w:p>
     <w:p>
@@ -1392,6 +1427,100 @@
     <w:p>
       <w:pPr>
         <w:pBdr>
+          <w:top w:val="nil"/>
+          <w:left w:val="nil"/>
+          <w:bottom w:val="nil"/>
+          <w:right w:val="nil"/>
+          <w:between w:val="nil"/>
+        </w:pBdr>
+        <w:rPr>
+          <w:color w:val="000000"/>
+          <w:sz w:val="21"/>
+          <w:szCs w:val="21"/>
+        </w:rPr>
+      </w:pPr>
+    </w:p>
+    <w:p>
+      <w:pPr>
+        <w:pBdr>
+          <w:top w:val="nil"/>
+          <w:left w:val="nil"/>
+          <w:bottom w:val="nil"/>
+          <w:right w:val="nil"/>
+          <w:between w:val="nil"/>
+        </w:pBdr>
+        <w:rPr>
+          <w:color w:val="000000"/>
+          <w:sz w:val="21"/>
+          <w:szCs w:val="21"/>
+        </w:rPr>
+      </w:pPr>
+    </w:p>
+    <w:p>
+      <w:pPr>
+        <w:numPr>
+          <w:ilvl w:val="0"/>
+          <w:numId w:val="1"/>
+        </w:numPr>
+        <w:pBdr>
+          <w:top w:val="nil"/>
+          <w:left w:val="nil"/>
+          <w:bottom w:val="nil"/>
+          <w:right w:val="nil"/>
+          <w:between w:val="nil"/>
+        </w:pBdr>
+        <w:ind w:left="0" w:firstLine="0"/>
+        <w:rPr>
+          <w:color w:val="000000"/>
+          <w:sz w:val="21"/>
+          <w:szCs w:val="21"/>
+        </w:rPr>
+      </w:pPr>
+      <w:r>
+        <w:rPr>
+          <w:color w:val="000000"/>
+          <w:sz w:val="21"/>
+          <w:szCs w:val="21"/>
+        </w:rPr>
+        <w:t>Informations complémentaires (</w:t>
+      </w:r>
+      <w:r>
+        <w:rPr>
+          <w:i/>
+          <w:color w:val="000000"/>
+          <w:sz w:val="21"/>
+          <w:szCs w:val="21"/>
+        </w:rPr>
+        <w:t>facultatif</w:t>
+      </w:r>
+      <w:r>
+        <w:rPr>
+          <w:color w:val="000000"/>
+          <w:sz w:val="21"/>
+          <w:szCs w:val="21"/>
+        </w:rPr>
+        <w:t>)</w:t>
+      </w:r>
+    </w:p>
+    <w:p>
+      <w:pPr>
+        <w:pBdr>
+          <w:top w:val="nil"/>
+          <w:left w:val="nil"/>
+          <w:bottom w:val="nil"/>
+          <w:right w:val="nil"/>
+          <w:between w:val="nil"/>
+        </w:pBdr>
+        <w:rPr>
+          <w:color w:val="000000"/>
+          <w:sz w:val="21"/>
+          <w:szCs w:val="21"/>
+        </w:rPr>
+      </w:pPr>
+    </w:p>
+    <w:p>
+      <w:pPr>
+        <w:pBdr>
           <w:top w:val="single" w:sz="4" w:space="1" w:color="auto"/>
           <w:left w:val="single" w:sz="4" w:space="1" w:color="auto"/>
           <w:bottom w:val="single" w:sz="4" w:space="1" w:color="auto"/>
@@ -1404,6 +1533,14 @@
           <w:szCs w:val="21"/>
         </w:rPr>
       </w:pPr>
+      <w:r>
+        <w:rPr>
+          <w:color w:val="000000"/>
+          <w:sz w:val="21"/>
+          <w:szCs w:val="21"/>
+        </w:rPr>
+        <w:t>Tous les fichiers sont disponibles via le lien github.</w:t>
+      </w:r>
     </w:p>
     <w:p>
       <w:pPr>
@@ -1472,6 +1609,38 @@
     <w:p>
       <w:pPr>
         <w:pBdr>
+          <w:top w:val="single" w:sz="4" w:space="1" w:color="auto"/>
+          <w:left w:val="single" w:sz="4" w:space="1" w:color="auto"/>
+          <w:bottom w:val="single" w:sz="4" w:space="1" w:color="auto"/>
+          <w:right w:val="single" w:sz="4" w:space="1" w:color="auto"/>
+          <w:between w:val="nil"/>
+        </w:pBdr>
+        <w:rPr>
+          <w:color w:val="000000"/>
+          <w:sz w:val="21"/>
+          <w:szCs w:val="21"/>
+        </w:rPr>
+      </w:pPr>
+    </w:p>
+    <w:p>
+      <w:pPr>
+        <w:pBdr>
+          <w:top w:val="single" w:sz="4" w:space="1" w:color="auto"/>
+          <w:left w:val="single" w:sz="4" w:space="1" w:color="auto"/>
+          <w:bottom w:val="single" w:sz="4" w:space="1" w:color="auto"/>
+          <w:right w:val="single" w:sz="4" w:space="1" w:color="auto"/>
+          <w:between w:val="nil"/>
+        </w:pBdr>
+        <w:rPr>
+          <w:color w:val="000000"/>
+          <w:sz w:val="21"/>
+          <w:szCs w:val="21"/>
+        </w:rPr>
+      </w:pPr>
+    </w:p>
+    <w:p>
+      <w:pPr>
+        <w:pBdr>
           <w:top w:val="nil"/>
           <w:left w:val="nil"/>
           <w:bottom w:val="nil"/>
@@ -1485,227 +1654,13 @@
         </w:rPr>
       </w:pPr>
     </w:p>
-    <w:p>
-      <w:pPr>
-        <w:pBdr>
-          <w:top w:val="nil"/>
-          <w:left w:val="nil"/>
-          <w:bottom w:val="nil"/>
-          <w:right w:val="nil"/>
-          <w:between w:val="nil"/>
-        </w:pBdr>
-        <w:rPr>
-          <w:color w:val="000000"/>
-          <w:sz w:val="21"/>
-          <w:szCs w:val="21"/>
-        </w:rPr>
-      </w:pPr>
-    </w:p>
-    <w:p>
-      <w:pPr>
-        <w:numPr>
-          <w:ilvl w:val="0"/>
-          <w:numId w:val="1"/>
-        </w:numPr>
-        <w:pBdr>
-          <w:top w:val="nil"/>
-          <w:left w:val="nil"/>
-          <w:bottom w:val="nil"/>
-          <w:right w:val="nil"/>
-          <w:between w:val="nil"/>
-        </w:pBdr>
-        <w:ind w:left="0" w:firstLine="0"/>
-        <w:rPr>
-          <w:color w:val="000000"/>
-          <w:sz w:val="21"/>
-          <w:szCs w:val="21"/>
-        </w:rPr>
-      </w:pPr>
-      <w:r>
-        <w:rPr>
-          <w:color w:val="000000"/>
-          <w:sz w:val="21"/>
-          <w:szCs w:val="21"/>
-        </w:rPr>
-        <w:t>Informations complémentaires (</w:t>
-      </w:r>
-      <w:r>
-        <w:rPr>
-          <w:i/>
-          <w:color w:val="000000"/>
-          <w:sz w:val="21"/>
-          <w:szCs w:val="21"/>
-        </w:rPr>
-        <w:t>facultatif</w:t>
-      </w:r>
-      <w:r>
-        <w:rPr>
-          <w:color w:val="000000"/>
-          <w:sz w:val="21"/>
-          <w:szCs w:val="21"/>
-        </w:rPr>
-        <w:t>)</w:t>
-      </w:r>
-    </w:p>
-    <w:p>
-      <w:pPr>
-        <w:pBdr>
-          <w:top w:val="nil"/>
-          <w:left w:val="nil"/>
-          <w:bottom w:val="nil"/>
-          <w:right w:val="nil"/>
-          <w:between w:val="nil"/>
-        </w:pBdr>
-        <w:rPr>
-          <w:color w:val="000000"/>
-          <w:sz w:val="21"/>
-          <w:szCs w:val="21"/>
-        </w:rPr>
-      </w:pPr>
-    </w:p>
-    <w:p>
-      <w:pPr>
-        <w:pBdr>
-          <w:top w:val="single" w:sz="4" w:space="1" w:color="auto"/>
-          <w:left w:val="single" w:sz="4" w:space="1" w:color="auto"/>
-          <w:bottom w:val="single" w:sz="4" w:space="1" w:color="auto"/>
-          <w:right w:val="single" w:sz="4" w:space="1" w:color="auto"/>
-          <w:between w:val="nil"/>
-        </w:pBdr>
-        <w:rPr>
-          <w:color w:val="000000"/>
-          <w:sz w:val="21"/>
-          <w:szCs w:val="21"/>
-        </w:rPr>
-      </w:pPr>
-      <w:r>
-        <w:rPr>
-          <w:color w:val="000000"/>
-          <w:sz w:val="21"/>
-          <w:szCs w:val="21"/>
-        </w:rPr>
-        <w:t>Tous les fichiers sont disponibles via le lien github.</w:t>
-      </w:r>
-    </w:p>
-    <w:p>
-      <w:pPr>
-        <w:pBdr>
-          <w:top w:val="single" w:sz="4" w:space="1" w:color="auto"/>
-          <w:left w:val="single" w:sz="4" w:space="1" w:color="auto"/>
-          <w:bottom w:val="single" w:sz="4" w:space="1" w:color="auto"/>
-          <w:right w:val="single" w:sz="4" w:space="1" w:color="auto"/>
-          <w:between w:val="nil"/>
-        </w:pBdr>
-        <w:rPr>
-          <w:color w:val="000000"/>
-          <w:sz w:val="21"/>
-          <w:szCs w:val="21"/>
-        </w:rPr>
-      </w:pPr>
-    </w:p>
-    <w:p>
-      <w:pPr>
-        <w:pBdr>
-          <w:top w:val="single" w:sz="4" w:space="1" w:color="auto"/>
-          <w:left w:val="single" w:sz="4" w:space="1" w:color="auto"/>
-          <w:bottom w:val="single" w:sz="4" w:space="1" w:color="auto"/>
-          <w:right w:val="single" w:sz="4" w:space="1" w:color="auto"/>
-          <w:between w:val="nil"/>
-        </w:pBdr>
-        <w:rPr>
-          <w:color w:val="000000"/>
-          <w:sz w:val="21"/>
-          <w:szCs w:val="21"/>
-        </w:rPr>
-      </w:pPr>
-    </w:p>
-    <w:p>
-      <w:pPr>
-        <w:pBdr>
-          <w:top w:val="single" w:sz="4" w:space="1" w:color="auto"/>
-          <w:left w:val="single" w:sz="4" w:space="1" w:color="auto"/>
-          <w:bottom w:val="single" w:sz="4" w:space="1" w:color="auto"/>
-          <w:right w:val="single" w:sz="4" w:space="1" w:color="auto"/>
-          <w:between w:val="nil"/>
-        </w:pBdr>
-        <w:rPr>
-          <w:color w:val="000000"/>
-          <w:sz w:val="21"/>
-          <w:szCs w:val="21"/>
-        </w:rPr>
-      </w:pPr>
-    </w:p>
-    <w:p>
-      <w:pPr>
-        <w:pBdr>
-          <w:top w:val="single" w:sz="4" w:space="1" w:color="auto"/>
-          <w:left w:val="single" w:sz="4" w:space="1" w:color="auto"/>
-          <w:bottom w:val="single" w:sz="4" w:space="1" w:color="auto"/>
-          <w:right w:val="single" w:sz="4" w:space="1" w:color="auto"/>
-          <w:between w:val="nil"/>
-        </w:pBdr>
-        <w:rPr>
-          <w:color w:val="000000"/>
-          <w:sz w:val="21"/>
-          <w:szCs w:val="21"/>
-        </w:rPr>
-      </w:pPr>
-    </w:p>
-    <w:p>
-      <w:pPr>
-        <w:pBdr>
-          <w:top w:val="single" w:sz="4" w:space="1" w:color="auto"/>
-          <w:left w:val="single" w:sz="4" w:space="1" w:color="auto"/>
-          <w:bottom w:val="single" w:sz="4" w:space="1" w:color="auto"/>
-          <w:right w:val="single" w:sz="4" w:space="1" w:color="auto"/>
-          <w:between w:val="nil"/>
-        </w:pBdr>
-        <w:rPr>
-          <w:color w:val="000000"/>
-          <w:sz w:val="21"/>
-          <w:szCs w:val="21"/>
-        </w:rPr>
-      </w:pPr>
-    </w:p>
-    <w:p>
-      <w:pPr>
-        <w:pBdr>
-          <w:top w:val="single" w:sz="4" w:space="1" w:color="auto"/>
-          <w:left w:val="single" w:sz="4" w:space="1" w:color="auto"/>
-          <w:bottom w:val="single" w:sz="4" w:space="1" w:color="auto"/>
-          <w:right w:val="single" w:sz="4" w:space="1" w:color="auto"/>
-          <w:between w:val="nil"/>
-        </w:pBdr>
-        <w:rPr>
-          <w:color w:val="000000"/>
-          <w:sz w:val="21"/>
-          <w:szCs w:val="21"/>
-        </w:rPr>
-      </w:pPr>
-    </w:p>
-    <w:p>
-      <w:pPr>
-        <w:pBdr>
-          <w:top w:val="nil"/>
-          <w:left w:val="nil"/>
-          <w:bottom w:val="nil"/>
-          <w:right w:val="nil"/>
-          <w:between w:val="nil"/>
-        </w:pBdr>
-        <w:rPr>
-          <w:color w:val="000000"/>
-          <w:sz w:val="21"/>
-          <w:szCs w:val="21"/>
-        </w:rPr>
-      </w:pPr>
-    </w:p>
     <w:sectPr>
-      <w:headerReference w:type="even" r:id="rId12"/>
-      <w:headerReference w:type="default" r:id="rId13"/>
-      <w:footerReference w:type="even" r:id="rId14"/>
-      <w:footerReference w:type="default" r:id="rId15"/>
-      <w:headerReference w:type="first" r:id="rId16"/>
-      <w:footerReference w:type="first" r:id="rId17"/>
+      <w:headerReference w:type="even" r:id="rId14"/>
+      <w:headerReference w:type="default" r:id="rId15"/>
+      <w:footerReference w:type="even" r:id="rId16"/>
+      <w:footerReference w:type="default" r:id="rId17"/>
+      <w:headerReference w:type="first" r:id="rId18"/>
+      <w:footerReference w:type="first" r:id="rId19"/>
       <w:pgSz w:w="11906" w:h="16838"/>
       <w:pgMar w:top="1418" w:right="1417" w:bottom="1417" w:left="1417" w:header="708" w:footer="426" w:gutter="0"/>
       <w:pgNumType w:start="1"/>
@@ -1758,25 +1713,8 @@
         <w:sz w:val="22"/>
         <w:szCs w:val="22"/>
       </w:rPr>
-      <w:t>©</w:t>
+      <w:t xml:space="preserve">©Studi - Reproduction interdite </w:t>
     </w:r>
-    <w:proofErr w:type="spellStart"/>
-    <w:r>
-      <w:rPr>
-        <w:sz w:val="22"/>
-        <w:szCs w:val="22"/>
-      </w:rPr>
-      <w:t>Studi</w:t>
-    </w:r>
-    <w:proofErr w:type="spellEnd"/>
-    <w:r>
-      <w:rPr>
-        <w:sz w:val="22"/>
-        <w:szCs w:val="22"/>
-      </w:rPr>
-      <w:t xml:space="preserve"> - Reproduction interdite </w:t>
-    </w:r>
-    <w:proofErr w:type="gramStart"/>
     <w:r>
       <w:rPr>
         <w:sz w:val="22"/>
@@ -1790,15 +1728,7 @@
         <w:sz w:val="22"/>
         <w:szCs w:val="22"/>
       </w:rPr>
-      <w:t>BDAWDUXUISDEXAII</w:t>
-    </w:r>
-    <w:proofErr w:type="gramEnd"/>
-    <w:r>
-      <w:rPr>
-        <w:sz w:val="22"/>
-        <w:szCs w:val="22"/>
-      </w:rPr>
-      <w:t>1A</w:t>
+      <w:t>BDAWDUXUISDEXAII1A</w:t>
     </w:r>
     <w:r>
       <w:rPr>

</xml_diff>